<commit_message>
minor changes, parameter updates, new data sources
</commit_message>
<xml_diff>
--- a/Manuscript/New_BioEcon_Paper.docx
+++ b/Manuscript/New_BioEcon_Paper.docx
@@ -762,8 +762,6 @@
       <w:r>
         <w:t xml:space="preserve"> (</w:t>
       </w:r>
-      <w:bookmarkStart w:id="0" w:name="_GoBack"/>
-      <w:bookmarkEnd w:id="0"/>
       <w:r>
         <w:t>https://bioecon.</w:t>
       </w:r>
@@ -3721,13 +3719,7 @@
         <w:rPr>
           <w:color w:val="000000" w:themeColor="text1"/>
         </w:rPr>
-        <w:t>Managers tasked with minimizing canine rabies prevalence in South Africa (and elsewhere) face a variety of strategic choices.</w:t>
-      </w:r>
-      <w:r>
-        <w:rPr>
-          <w:color w:val="000000" w:themeColor="text1"/>
-        </w:rPr>
-        <w:t xml:space="preserve"> These choices include the type and timing of vaccination campaigns. Central-point vaccination campaigns can be advantageous because they rely on owners to bring dogs for vaccination. As a result, contact costs are relatively low. In some areas, dogs will often be brought by children, so operating these campaigns when school is not in session will further increase coverage. However, in areas with a high abundance of free-ranging or semi-owned dogs, this type of campaign may be less useful and more active contact and capture efforts may be required.</w:t>
+        <w:t>Managers tasked with minimizing canine rabies prevalence in South Africa (and elsewhere) face a variety of strategic choices. These choices include the type and timing of vaccination campaigns. Central-point vaccination campaigns can be advantageous because they rely on owners to bring dogs for vaccination. As a result, contact costs are relatively low. In some areas, dogs will often be brought by children, so operating these campaigns when school is not in session will further increase coverage. However, in areas with a high abundance of free-ranging or semi-owned dogs, this type of campaign may be less useful and more active contact and capture efforts may be required.</w:t>
       </w:r>
     </w:p>
     <w:p>
@@ -3755,7 +3747,19 @@
         <w:rPr>
           <w:color w:val="000000" w:themeColor="text1"/>
         </w:rPr>
-        <w:t>er must also decide the amount of</w:t>
+        <w:t>er</w:t>
+      </w:r>
+      <w:r>
+        <w:rPr>
+          <w:color w:val="000000" w:themeColor="text1"/>
+        </w:rPr>
+        <w:t>s</w:t>
+      </w:r>
+      <w:r>
+        <w:rPr>
+          <w:color w:val="000000" w:themeColor="text1"/>
+        </w:rPr>
+        <w:t xml:space="preserve"> must also decide the amount of</w:t>
       </w:r>
       <w:r>
         <w:rPr>
@@ -3831,7 +3835,19 @@
         <w:rPr>
           <w:color w:val="000000" w:themeColor="text1"/>
         </w:rPr>
-        <w:t xml:space="preserve">Besides these broader questions related to resources requirements and vaccination campaigns, there a variety of more specific choices related to what to do with dogs that are captured or contacted. These questions include which demographic groups to vaccinate, whether to give booster vaccinations to previously vaccinated dogs, and whether there is a role for population and fertility control. </w:t>
+        <w:t xml:space="preserve">Besides these broader questions related to resources requirements and vaccination campaigns, there </w:t>
+      </w:r>
+      <w:r>
+        <w:rPr>
+          <w:color w:val="000000" w:themeColor="text1"/>
+        </w:rPr>
+        <w:t xml:space="preserve">are </w:t>
+      </w:r>
+      <w:r>
+        <w:rPr>
+          <w:color w:val="000000" w:themeColor="text1"/>
+        </w:rPr>
+        <w:t xml:space="preserve">a variety of more specific choices related to what to do with dogs that are captured or contacted. These questions include which demographic groups to vaccinate, whether to give booster vaccinations to previously vaccinated dogs, and whether there is a role for population and fertility control. </w:t>
       </w:r>
       <w:r>
         <w:rPr>
@@ -4597,11 +4613,6 @@
     <w:p>
       <w:pPr>
         <w:pStyle w:val="NoSpacing"/>
-      </w:pPr>
-    </w:p>
-    <w:p>
-      <w:pPr>
-        <w:pStyle w:val="NoSpacing"/>
         <w:rPr>
           <w:b/>
           <w:color w:val="FF0000"/>
@@ -4747,21 +4758,29 @@
         <w:rPr>
           <w:color w:val="FF0000"/>
         </w:rPr>
-        <w:t xml:space="preserve">fertility control, </w:t>
+        <w:t>fertility control, booster vaccination, or vaccination of puppies.</w:t>
       </w:r>
       <w:r>
         <w:rPr>
           <w:color w:val="FF0000"/>
         </w:rPr>
+        <w:t xml:space="preserve"> Additionally, the ability to specify sex-specific fertility </w:t>
+      </w:r>
+      <w:r>
+        <w:rPr>
+          <w:color w:val="FF0000"/>
+        </w:rPr>
         <w:lastRenderedPageBreak/>
-        <w:t>booster vaccination, or vaccination of puppies.</w:t>
-      </w:r>
-      <w:r>
+        <w:t>control costs and adjust these costs is important. Male and female sterilization are not equally costly, and chemo-sterilization is an evolving technology with sex-specific costs that are likely to change substantially as the technology is refined and becomes more widely available.</w:t>
+      </w:r>
+    </w:p>
+    <w:p>
+      <w:pPr>
+        <w:pStyle w:val="NoSpacing"/>
         <w:rPr>
           <w:color w:val="FF0000"/>
         </w:rPr>
-        <w:t xml:space="preserve"> Additionally, the ability to specify sex-specific fertility control costs and adjust these costs is important. Male and female sterilization are not equally costly, and chemo-sterilization is an evolving technology with sex-specific costs that are likely to change substantially as the technology is refined and becomes more widely available.</w:t>
-      </w:r>
+      </w:pPr>
     </w:p>
     <w:p>
       <w:pPr>
@@ -4770,61 +4789,91 @@
           <w:color w:val="FF0000"/>
         </w:rPr>
       </w:pPr>
-    </w:p>
-    <w:p>
-      <w:pPr>
-        <w:pStyle w:val="NoSpacing"/>
+      <w:r>
         <w:rPr>
           <w:color w:val="FF0000"/>
         </w:rPr>
-      </w:pPr>
+        <w:t>There are several shortcomings of the model that users should be aware of. Although w</w:t>
+      </w:r>
       <w:r>
         <w:rPr>
           <w:color w:val="FF0000"/>
         </w:rPr>
-        <w:t>There are several shortcomings of the model that users should be aware of. Although w</w:t>
+        <w:t>e have carefully parameterized the model based on previously-published informa</w:t>
       </w:r>
       <w:r>
         <w:rPr>
           <w:color w:val="FF0000"/>
         </w:rPr>
-        <w:t>e have carefully parameterized the model based on previously-published informa</w:t>
+        <w:t>tion and data we have collected, the suitability of these parame</w:t>
       </w:r>
       <w:r>
         <w:rPr>
           <w:color w:val="FF0000"/>
         </w:rPr>
-        <w:t>tion and data we have collected, the suitability of these parame</w:t>
+        <w:t xml:space="preserve">ters for modeling </w:t>
       </w:r>
       <w:r>
         <w:rPr>
           <w:color w:val="FF0000"/>
         </w:rPr>
-        <w:t xml:space="preserve">ters for modeling </w:t>
+        <w:t>populations that differ substantially from the population we modeled in our application is an unanswered question.</w:t>
       </w:r>
       <w:r>
         <w:rPr>
           <w:color w:val="FF0000"/>
         </w:rPr>
-        <w:t>populations that differ substantially from the population we modeled in our application is an unanswered question.</w:t>
+        <w:t xml:space="preserve"> </w:t>
       </w:r>
       <w:r>
         <w:rPr>
           <w:color w:val="FF0000"/>
         </w:rPr>
-        <w:t xml:space="preserve"> </w:t>
+        <w:t>There two additional concerns related to modeling l</w:t>
       </w:r>
       <w:r>
         <w:rPr>
           <w:color w:val="FF0000"/>
         </w:rPr>
-        <w:t>There two additional concerns related to modeling l</w:t>
+        <w:t xml:space="preserve">arge populations. First, </w:t>
       </w:r>
       <w:r>
         <w:rPr>
           <w:color w:val="FF0000"/>
         </w:rPr>
-        <w:t>arge populations. First, the model we have built has not spatial detail other than a concept of dogs entering and exiting the population. In large populations with substantial spatial heterogeneity, the suitability of our model should be examined carefully. Second, because our model is a stochastic simulation model, it is quite slow and computation time will increase approximately linearly with both the size of the population and the number of iterations specified.</w:t>
+        <w:t>the model we have built has no</w:t>
+      </w:r>
+      <w:r>
+        <w:rPr>
+          <w:color w:val="FF0000"/>
+        </w:rPr>
+        <w:t xml:space="preserve"> spatial detail other than a concept of dogs entering and exiting the population. In large populations with substantial spatial heterogeneity, the sui</w:t>
+      </w:r>
+      <w:r>
+        <w:rPr>
+          <w:color w:val="FF0000"/>
+        </w:rPr>
+        <w:t xml:space="preserve">tability of our model should be </w:t>
+      </w:r>
+      <w:r>
+        <w:rPr>
+          <w:color w:val="FF0000"/>
+        </w:rPr>
+        <w:t>carefully</w:t>
+      </w:r>
+      <w:r>
+        <w:rPr>
+          <w:color w:val="FF0000"/>
+        </w:rPr>
+        <w:t xml:space="preserve"> considered</w:t>
+      </w:r>
+      <w:bookmarkStart w:id="0" w:name="_GoBack"/>
+      <w:bookmarkEnd w:id="0"/>
+      <w:r>
+        <w:rPr>
+          <w:color w:val="FF0000"/>
+        </w:rPr>
+        <w:t>. Second, because our model is a stochastic simulation model, it is quite slow and computation time will increase approximately linearly with both the size of the population and the number of iterations specified.</w:t>
       </w:r>
     </w:p>
     <w:p>
@@ -7488,11 +7537,11 @@
           <c:showPercent val="0"/>
           <c:showBubbleSize val="0"/>
         </c:dLbls>
-        <c:axId val="-2099016112"/>
-        <c:axId val="-1595468912"/>
+        <c:axId val="1977786848"/>
+        <c:axId val="1977855120"/>
       </c:scatterChart>
       <c:valAx>
-        <c:axId val="-2099016112"/>
+        <c:axId val="1977786848"/>
         <c:scaling>
           <c:orientation val="minMax"/>
           <c:max val="100.0"/>
@@ -7591,13 +7640,13 @@
             <a:endParaRPr lang="en-US"/>
           </a:p>
         </c:txPr>
-        <c:crossAx val="-1595468912"/>
+        <c:crossAx val="1977855120"/>
         <c:crosses val="autoZero"/>
         <c:crossBetween val="midCat"/>
         <c:majorUnit val="25.0"/>
       </c:valAx>
       <c:valAx>
-        <c:axId val="-1595468912"/>
+        <c:axId val="1977855120"/>
         <c:scaling>
           <c:orientation val="minMax"/>
         </c:scaling>
@@ -7700,7 +7749,7 @@
             <a:endParaRPr lang="en-US"/>
           </a:p>
         </c:txPr>
-        <c:crossAx val="-2099016112"/>
+        <c:crossAx val="1977786848"/>
         <c:crosses val="autoZero"/>
         <c:crossBetween val="midCat"/>
       </c:valAx>

</xml_diff>

<commit_message>
add new plots to ui
</commit_message>
<xml_diff>
--- a/Manuscript/New_BioEcon_Paper.docx
+++ b/Manuscript/New_BioEcon_Paper.docx
@@ -496,7 +496,10 @@
         <w:t>developing world</w:t>
       </w:r>
       <w:r>
-        <w:t>. Successful management of the disease has been demonstrated in many developed countries, where post-exposure prophyl</w:t>
+        <w:t>. Furthermore, s</w:t>
+      </w:r>
+      <w:r>
+        <w:t>uccessful management of the disease has been demonstrated in many developed countries, where post-exposure prophyl</w:t>
       </w:r>
       <w:r>
         <w:t>axis (PEP) is readily available</w:t>
@@ -4365,7 +4368,13 @@
         <w:pStyle w:val="NoSpacing"/>
       </w:pPr>
       <w:r>
-        <w:t xml:space="preserve">The data collected from the study area provided the basis for many of the parameters used in the model (Table 1). </w:t>
+        <w:t>The data collected from the study area provided the basis for many of the param</w:t>
+      </w:r>
+      <w:r>
+        <w:t>eters used in the model (Table 2</w:t>
+      </w:r>
+      <w:r>
+        <w:t xml:space="preserve">). </w:t>
       </w:r>
       <w:r>
         <w:t>Although data collection began in 2011, all parameter estimation was based o</w:t>
@@ -4473,7 +4482,10 @@
         <w:t>d</w:t>
       </w:r>
       <w:r>
-        <w:t xml:space="preserve"> disease is introduced by a single rabid dog (perhaps from outside the area the occupied by the modeled population) at the beginning of the third year. </w:t>
+        <w:t xml:space="preserve"> disease is introduced by a single rabid dog (perhaps from outside the area the occupied by the modeled population) at t</w:t>
+      </w:r>
+      <w:r>
+        <w:t>he beginning of the third year.</w:t>
       </w:r>
     </w:p>
     <w:p>
@@ -4502,6 +4514,48 @@
     <w:p>
       <w:pPr>
         <w:pStyle w:val="NoSpacing"/>
+        <w:rPr>
+          <w:color w:val="FF0000"/>
+        </w:rPr>
+      </w:pPr>
+    </w:p>
+    <w:p>
+      <w:pPr>
+        <w:pStyle w:val="NoSpacing"/>
+        <w:rPr>
+          <w:color w:val="FF0000"/>
+        </w:rPr>
+      </w:pPr>
+      <w:r>
+        <w:rPr>
+          <w:color w:val="FF0000"/>
+        </w:rPr>
+        <w:t>We set the cost of treatment (i.e. vaccination, sterilization) based on communication</w:t>
+      </w:r>
+      <w:r>
+        <w:rPr>
+          <w:color w:val="FF0000"/>
+        </w:rPr>
+        <w:t xml:space="preserve"> with experts in South Africa. </w:t>
+      </w:r>
+      <w:r>
+        <w:rPr>
+          <w:color w:val="FF0000"/>
+        </w:rPr>
+        <w:t xml:space="preserve">However, the cost of contacting dogs was estimated based on data we collected from… </w:t>
+      </w:r>
+    </w:p>
+    <w:p>
+      <w:pPr>
+        <w:pStyle w:val="NoSpacing"/>
+        <w:rPr>
+          <w:color w:val="FF0000"/>
+        </w:rPr>
+      </w:pPr>
+    </w:p>
+    <w:p>
+      <w:pPr>
+        <w:pStyle w:val="NoSpacing"/>
         <w:numPr>
           <w:ilvl w:val="0"/>
           <w:numId w:val="20"/>
@@ -4594,281 +4648,281 @@
         <w:rPr>
           <w:color w:val="FF0000"/>
         </w:rPr>
-        <w:t>The metric by which we judged strategies was the dog-days of infection (1 dog infected for 1 day = 1 dog-day of infection). Other impacts (i.e. PEP costs and human mortality) are directly related to his metric, so it is sufficient to consider it alone when choosing among alternative strategies that require the same budget.</w:t>
-      </w:r>
-    </w:p>
-    <w:p>
-      <w:pPr>
-        <w:pStyle w:val="NoSpacing"/>
-        <w:rPr>
-          <w:color w:val="FF0000"/>
-        </w:rPr>
-      </w:pPr>
-    </w:p>
-    <w:p>
-      <w:pPr>
-        <w:pStyle w:val="NoSpacing"/>
-      </w:pPr>
-    </w:p>
-    <w:p>
-      <w:pPr>
-        <w:pStyle w:val="NoSpacing"/>
-        <w:rPr>
-          <w:b/>
-          <w:color w:val="FF0000"/>
-        </w:rPr>
-      </w:pPr>
-      <w:r>
-        <w:rPr>
-          <w:b/>
-          <w:color w:val="FF0000"/>
-        </w:rPr>
-        <w:t>Discussion</w:t>
-      </w:r>
-    </w:p>
-    <w:p>
-      <w:pPr>
-        <w:pStyle w:val="NoSpacing"/>
-        <w:rPr>
-          <w:b/>
-          <w:color w:val="FF0000"/>
-        </w:rPr>
-      </w:pPr>
-    </w:p>
-    <w:p>
-      <w:pPr>
-        <w:pStyle w:val="NoSpacing"/>
-        <w:rPr>
-          <w:color w:val="FF0000"/>
-        </w:rPr>
-      </w:pPr>
-      <w:r>
-        <w:rPr>
-          <w:color w:val="FF0000"/>
-        </w:rPr>
-        <w:t>Besides answer</w:t>
-      </w:r>
-      <w:r>
-        <w:rPr>
-          <w:color w:val="FF0000"/>
-        </w:rPr>
-        <w:t>ing</w:t>
-      </w:r>
-      <w:r>
-        <w:rPr>
-          <w:color w:val="FF0000"/>
-        </w:rPr>
-        <w:t xml:space="preserve"> several important strategic questions</w:t>
-      </w:r>
-      <w:r>
-        <w:rPr>
-          <w:color w:val="FF0000"/>
-        </w:rPr>
-        <w:t xml:space="preserve"> related to rabies management in South Africa</w:t>
-      </w:r>
-      <w:r>
-        <w:rPr>
-          <w:color w:val="FF0000"/>
-        </w:rPr>
-        <w:t xml:space="preserve">, our over-arching </w:t>
-      </w:r>
-      <w:r>
-        <w:rPr>
-          <w:color w:val="FF0000"/>
-        </w:rPr>
-        <w:t xml:space="preserve">objective </w:t>
-      </w:r>
-      <w:r>
-        <w:rPr>
-          <w:color w:val="FF0000"/>
-        </w:rPr>
-        <w:t xml:space="preserve">was to build a tool that can be used in applied settings to answer practical questions about how to best manage canine rabies in South Africa and elsewhere. </w:t>
-      </w:r>
-      <w:r>
-        <w:rPr>
-          <w:color w:val="FF0000"/>
-        </w:rPr>
-        <w:t xml:space="preserve">The tool we provide is more accessible and more flexible than any other modeling tool </w:t>
-      </w:r>
-      <w:r>
-        <w:rPr>
-          <w:color w:val="FF0000"/>
-        </w:rPr>
-        <w:t xml:space="preserve">for canine rabies management </w:t>
-      </w:r>
-      <w:r>
-        <w:rPr>
-          <w:color w:val="FF0000"/>
-        </w:rPr>
-        <w:t>that we are aware of. Users can acces</w:t>
-      </w:r>
-      <w:r>
-        <w:rPr>
-          <w:color w:val="FF0000"/>
-        </w:rPr>
-        <w:t xml:space="preserve">s the model easily and the </w:t>
-      </w:r>
-      <w:r>
-        <w:rPr>
-          <w:color w:val="FF0000"/>
-        </w:rPr>
-        <w:t xml:space="preserve">interface allows many parameters to be tuned for the specific application. Furthermore, a huge variety of strategic options can be investigated. Any combination of vaccination, sterilization, contraception, and euthanasia can be specified, and these </w:t>
-      </w:r>
-      <w:r>
-        <w:rPr>
-          <w:color w:val="FF0000"/>
-        </w:rPr>
-        <w:t xml:space="preserve">can be </w:t>
-      </w:r>
-      <w:r>
-        <w:rPr>
-          <w:color w:val="FF0000"/>
-        </w:rPr>
-        <w:t>set specifically for each of six different demographic groups.</w:t>
-      </w:r>
-    </w:p>
-    <w:p>
-      <w:pPr>
-        <w:pStyle w:val="NoSpacing"/>
-        <w:rPr>
-          <w:color w:val="FF0000"/>
-        </w:rPr>
-      </w:pPr>
-    </w:p>
-    <w:p>
-      <w:pPr>
-        <w:pStyle w:val="NoSpacing"/>
-        <w:rPr>
-          <w:color w:val="FF0000"/>
-        </w:rPr>
-      </w:pPr>
-      <w:r>
-        <w:rPr>
-          <w:color w:val="FF0000"/>
-        </w:rPr>
-        <w:t xml:space="preserve">The other substantial advantage of our model is the sophistication and realism of the economic and cost components of the model. Accounting for increasing marginal costs of contact or capture is of central importance when a manager is considering diverting resources to </w:t>
-      </w:r>
-      <w:r>
-        <w:rPr>
-          <w:color w:val="FF0000"/>
-        </w:rPr>
-        <w:t xml:space="preserve">options such as </w:t>
-      </w:r>
-      <w:r>
-        <w:rPr>
-          <w:color w:val="FF0000"/>
-        </w:rPr>
-        <w:t>fertility control, booster vaccination, or vaccination of puppies.</w:t>
-      </w:r>
-      <w:r>
-        <w:rPr>
-          <w:color w:val="FF0000"/>
-        </w:rPr>
-        <w:t xml:space="preserve"> Additionally, the ability to specify sex-specific fertility </w:t>
-      </w:r>
-      <w:r>
-        <w:rPr>
-          <w:color w:val="FF0000"/>
-        </w:rPr>
-        <w:lastRenderedPageBreak/>
-        <w:t>control costs and adjust these costs is important. Male and female sterilization are not equally costly, and chemo-sterilization is an evolving technology with sex-specific costs that are likely to change substantially as the technology is refined and becomes more widely available.</w:t>
-      </w:r>
-    </w:p>
-    <w:p>
-      <w:pPr>
-        <w:pStyle w:val="NoSpacing"/>
-        <w:rPr>
-          <w:color w:val="FF0000"/>
-        </w:rPr>
-      </w:pPr>
-    </w:p>
-    <w:p>
-      <w:pPr>
-        <w:pStyle w:val="NoSpacing"/>
-        <w:rPr>
-          <w:color w:val="FF0000"/>
-        </w:rPr>
-      </w:pPr>
-      <w:r>
-        <w:rPr>
-          <w:color w:val="FF0000"/>
-        </w:rPr>
-        <w:t>There are several shortcomings of the model that users should be aware of. Although w</w:t>
-      </w:r>
-      <w:r>
-        <w:rPr>
-          <w:color w:val="FF0000"/>
-        </w:rPr>
-        <w:t>e have carefully parameterized the model based on previously-published informa</w:t>
-      </w:r>
-      <w:r>
-        <w:rPr>
-          <w:color w:val="FF0000"/>
-        </w:rPr>
-        <w:t>tion and data we have collected, the suitability of these parame</w:t>
-      </w:r>
-      <w:r>
-        <w:rPr>
-          <w:color w:val="FF0000"/>
-        </w:rPr>
-        <w:t xml:space="preserve">ters for modeling </w:t>
-      </w:r>
-      <w:r>
-        <w:rPr>
-          <w:color w:val="FF0000"/>
-        </w:rPr>
-        <w:t>populations that differ substantially from the population we modeled in our application is an unanswered question.</w:t>
-      </w:r>
-      <w:r>
-        <w:rPr>
-          <w:color w:val="FF0000"/>
-        </w:rPr>
-        <w:t xml:space="preserve"> </w:t>
-      </w:r>
-      <w:r>
-        <w:rPr>
-          <w:color w:val="FF0000"/>
-        </w:rPr>
-        <w:t>There two additional concerns related to modeling l</w:t>
-      </w:r>
-      <w:r>
-        <w:rPr>
-          <w:color w:val="FF0000"/>
-        </w:rPr>
-        <w:t xml:space="preserve">arge populations. First, </w:t>
-      </w:r>
-      <w:r>
-        <w:rPr>
-          <w:color w:val="FF0000"/>
-        </w:rPr>
-        <w:t>the model we have built has no</w:t>
-      </w:r>
-      <w:r>
-        <w:rPr>
-          <w:color w:val="FF0000"/>
-        </w:rPr>
-        <w:t xml:space="preserve"> spatial detail other than a concept of dogs entering and exiting the population. In large populations with substantial spatial heterogeneity, the sui</w:t>
-      </w:r>
-      <w:r>
-        <w:rPr>
-          <w:color w:val="FF0000"/>
-        </w:rPr>
-        <w:t xml:space="preserve">tability of our model should be </w:t>
-      </w:r>
-      <w:r>
-        <w:rPr>
-          <w:color w:val="FF0000"/>
-        </w:rPr>
-        <w:t>carefully</w:t>
-      </w:r>
-      <w:r>
-        <w:rPr>
-          <w:color w:val="FF0000"/>
-        </w:rPr>
-        <w:t xml:space="preserve"> considered</w:t>
+        <w:t>The metric by which we judged strategies was the dog-days of infection (1 dog infected for 1 day = 1 dog-day of infection). Other impacts (i.e. PEP costs and human mortality) are directly related to his metric, so it is sufficient to consider it alone when choosing among alternative strategies that require</w:t>
       </w:r>
       <w:bookmarkStart w:id="0" w:name="_GoBack"/>
       <w:bookmarkEnd w:id="0"/>
+      <w:r>
+        <w:rPr>
+          <w:color w:val="FF0000"/>
+        </w:rPr>
+        <w:t xml:space="preserve"> the same budget.</w:t>
+      </w:r>
+    </w:p>
+    <w:p>
+      <w:pPr>
+        <w:pStyle w:val="NoSpacing"/>
+        <w:rPr>
+          <w:color w:val="FF0000"/>
+        </w:rPr>
+      </w:pPr>
+    </w:p>
+    <w:p>
+      <w:pPr>
+        <w:pStyle w:val="NoSpacing"/>
+      </w:pPr>
+    </w:p>
+    <w:p>
+      <w:pPr>
+        <w:pStyle w:val="NoSpacing"/>
+        <w:rPr>
+          <w:b/>
+          <w:color w:val="FF0000"/>
+        </w:rPr>
+      </w:pPr>
+      <w:r>
+        <w:rPr>
+          <w:b/>
+          <w:color w:val="FF0000"/>
+        </w:rPr>
+        <w:t>Discussion</w:t>
+      </w:r>
+    </w:p>
+    <w:p>
+      <w:pPr>
+        <w:pStyle w:val="NoSpacing"/>
+        <w:rPr>
+          <w:b/>
+          <w:color w:val="FF0000"/>
+        </w:rPr>
+      </w:pPr>
+    </w:p>
+    <w:p>
+      <w:pPr>
+        <w:pStyle w:val="NoSpacing"/>
+        <w:rPr>
+          <w:color w:val="FF0000"/>
+        </w:rPr>
+      </w:pPr>
+      <w:r>
+        <w:rPr>
+          <w:color w:val="FF0000"/>
+        </w:rPr>
+        <w:t>Besides answer</w:t>
+      </w:r>
+      <w:r>
+        <w:rPr>
+          <w:color w:val="FF0000"/>
+        </w:rPr>
+        <w:t>ing</w:t>
+      </w:r>
+      <w:r>
+        <w:rPr>
+          <w:color w:val="FF0000"/>
+        </w:rPr>
+        <w:t xml:space="preserve"> several important strategic questions</w:t>
+      </w:r>
+      <w:r>
+        <w:rPr>
+          <w:color w:val="FF0000"/>
+        </w:rPr>
+        <w:t xml:space="preserve"> related to rabies management in South Africa</w:t>
+      </w:r>
+      <w:r>
+        <w:rPr>
+          <w:color w:val="FF0000"/>
+        </w:rPr>
+        <w:t xml:space="preserve">, our over-arching </w:t>
+      </w:r>
+      <w:r>
+        <w:rPr>
+          <w:color w:val="FF0000"/>
+        </w:rPr>
+        <w:t xml:space="preserve">objective </w:t>
+      </w:r>
+      <w:r>
+        <w:rPr>
+          <w:color w:val="FF0000"/>
+        </w:rPr>
+        <w:t xml:space="preserve">was to build a tool that can be used in applied settings to answer practical questions about how to best manage canine rabies in South Africa and elsewhere. </w:t>
+      </w:r>
+      <w:r>
+        <w:rPr>
+          <w:color w:val="FF0000"/>
+        </w:rPr>
+        <w:t xml:space="preserve">The tool we provide is more accessible and more flexible than any other modeling tool </w:t>
+      </w:r>
+      <w:r>
+        <w:rPr>
+          <w:color w:val="FF0000"/>
+        </w:rPr>
+        <w:t xml:space="preserve">for canine rabies management </w:t>
+      </w:r>
+      <w:r>
+        <w:rPr>
+          <w:color w:val="FF0000"/>
+        </w:rPr>
+        <w:t>that we are aware of. Users can acces</w:t>
+      </w:r>
+      <w:r>
+        <w:rPr>
+          <w:color w:val="FF0000"/>
+        </w:rPr>
+        <w:t xml:space="preserve">s the model easily and the </w:t>
+      </w:r>
+      <w:r>
+        <w:rPr>
+          <w:color w:val="FF0000"/>
+        </w:rPr>
+        <w:t xml:space="preserve">interface allows many parameters to be tuned for the specific application. Furthermore, a huge variety of strategic options can be investigated. Any combination of vaccination, sterilization, contraception, and euthanasia can be specified, and these </w:t>
+      </w:r>
+      <w:r>
+        <w:rPr>
+          <w:color w:val="FF0000"/>
+        </w:rPr>
+        <w:t xml:space="preserve">can be </w:t>
+      </w:r>
+      <w:r>
+        <w:rPr>
+          <w:color w:val="FF0000"/>
+        </w:rPr>
+        <w:t>set specifically for each of six different demographic groups.</w:t>
+      </w:r>
+    </w:p>
+    <w:p>
+      <w:pPr>
+        <w:pStyle w:val="NoSpacing"/>
+        <w:rPr>
+          <w:color w:val="FF0000"/>
+        </w:rPr>
+      </w:pPr>
+    </w:p>
+    <w:p>
+      <w:pPr>
+        <w:pStyle w:val="NoSpacing"/>
+        <w:rPr>
+          <w:color w:val="FF0000"/>
+        </w:rPr>
+      </w:pPr>
+      <w:r>
+        <w:rPr>
+          <w:color w:val="FF0000"/>
+        </w:rPr>
+        <w:lastRenderedPageBreak/>
+        <w:t xml:space="preserve">The other substantial advantage of our model is the sophistication and realism of the economic and cost components of the model. Accounting for increasing marginal costs of contact or capture is of central importance when a manager is considering diverting resources to </w:t>
+      </w:r>
+      <w:r>
+        <w:rPr>
+          <w:color w:val="FF0000"/>
+        </w:rPr>
+        <w:t xml:space="preserve">options such as </w:t>
+      </w:r>
+      <w:r>
+        <w:rPr>
+          <w:color w:val="FF0000"/>
+        </w:rPr>
+        <w:t>fertility control, booster vaccination, or vaccination of puppies.</w:t>
+      </w:r>
+      <w:r>
+        <w:rPr>
+          <w:color w:val="FF0000"/>
+        </w:rPr>
+        <w:t xml:space="preserve"> Additionally, the ability to specify sex-specific fertility control costs and adjust these costs is important. Male and female sterilization are not equally costly, and chemo-sterilization is an evolving technology with sex-specific costs that are likely to change substantially as the technology is refined and becomes more widely available.</w:t>
+      </w:r>
+    </w:p>
+    <w:p>
+      <w:pPr>
+        <w:pStyle w:val="NoSpacing"/>
+        <w:rPr>
+          <w:color w:val="FF0000"/>
+        </w:rPr>
+      </w:pPr>
+    </w:p>
+    <w:p>
+      <w:pPr>
+        <w:pStyle w:val="NoSpacing"/>
+        <w:rPr>
+          <w:color w:val="FF0000"/>
+        </w:rPr>
+      </w:pPr>
+      <w:r>
+        <w:rPr>
+          <w:color w:val="FF0000"/>
+        </w:rPr>
+        <w:t>There are several shortcomings of the model that users should be aware of. Although w</w:t>
+      </w:r>
+      <w:r>
+        <w:rPr>
+          <w:color w:val="FF0000"/>
+        </w:rPr>
+        <w:t>e have carefully parameterized the model based on previously-published informa</w:t>
+      </w:r>
+      <w:r>
+        <w:rPr>
+          <w:color w:val="FF0000"/>
+        </w:rPr>
+        <w:t>tion and data we have collected, the suitability of these parame</w:t>
+      </w:r>
+      <w:r>
+        <w:rPr>
+          <w:color w:val="FF0000"/>
+        </w:rPr>
+        <w:t xml:space="preserve">ters for modeling </w:t>
+      </w:r>
+      <w:r>
+        <w:rPr>
+          <w:color w:val="FF0000"/>
+        </w:rPr>
+        <w:t>populations that differ substantially from the population we modeled in our application is an unanswered question.</w:t>
+      </w:r>
+      <w:r>
+        <w:rPr>
+          <w:color w:val="FF0000"/>
+        </w:rPr>
+        <w:t xml:space="preserve"> </w:t>
+      </w:r>
+      <w:r>
+        <w:rPr>
+          <w:color w:val="FF0000"/>
+        </w:rPr>
+        <w:t>There two additional concerns related to modeling l</w:t>
+      </w:r>
+      <w:r>
+        <w:rPr>
+          <w:color w:val="FF0000"/>
+        </w:rPr>
+        <w:t xml:space="preserve">arge populations. First, </w:t>
+      </w:r>
+      <w:r>
+        <w:rPr>
+          <w:color w:val="FF0000"/>
+        </w:rPr>
+        <w:t>the model we have built has no</w:t>
+      </w:r>
+      <w:r>
+        <w:rPr>
+          <w:color w:val="FF0000"/>
+        </w:rPr>
+        <w:t xml:space="preserve"> spatial detail other than a concept of dogs entering and exiting the population. In large populations with substantial spatial heterogeneity, the sui</w:t>
+      </w:r>
+      <w:r>
+        <w:rPr>
+          <w:color w:val="FF0000"/>
+        </w:rPr>
+        <w:t xml:space="preserve">tability of our model should be </w:t>
+      </w:r>
+      <w:r>
+        <w:rPr>
+          <w:color w:val="FF0000"/>
+        </w:rPr>
+        <w:t>carefully</w:t>
+      </w:r>
+      <w:r>
+        <w:rPr>
+          <w:color w:val="FF0000"/>
+        </w:rPr>
+        <w:t xml:space="preserve"> considered</w:t>
+      </w:r>
       <w:r>
         <w:rPr>
           <w:color w:val="FF0000"/>
@@ -7537,11 +7591,11 @@
           <c:showPercent val="0"/>
           <c:showBubbleSize val="0"/>
         </c:dLbls>
-        <c:axId val="1977786848"/>
-        <c:axId val="1977855120"/>
+        <c:axId val="457180672"/>
+        <c:axId val="440100544"/>
       </c:scatterChart>
       <c:valAx>
-        <c:axId val="1977786848"/>
+        <c:axId val="457180672"/>
         <c:scaling>
           <c:orientation val="minMax"/>
           <c:max val="100.0"/>
@@ -7640,13 +7694,13 @@
             <a:endParaRPr lang="en-US"/>
           </a:p>
         </c:txPr>
-        <c:crossAx val="1977855120"/>
+        <c:crossAx val="440100544"/>
         <c:crosses val="autoZero"/>
         <c:crossBetween val="midCat"/>
         <c:majorUnit val="25.0"/>
       </c:valAx>
       <c:valAx>
-        <c:axId val="1977855120"/>
+        <c:axId val="440100544"/>
         <c:scaling>
           <c:orientation val="minMax"/>
         </c:scaling>
@@ -7749,7 +7803,7 @@
             <a:endParaRPr lang="en-US"/>
           </a:p>
         </c:txPr>
-        <c:crossAx val="1977786848"/>
+        <c:crossAx val="457180672"/>
         <c:crosses val="autoZero"/>
         <c:crossBetween val="midCat"/>
       </c:valAx>

</xml_diff>